<commit_message>
Update A21 complete 10/16/2022
</commit_message>
<xml_diff>
--- a/A21/CST8221_JAP_F22-A21-MVC Model.docx
+++ b/A21/CST8221_JAP_F22-A21-MVC Model.docx
@@ -604,7 +604,6 @@
         <w:shd w:val="clear" w:color="auto" w:fill="D9E2F3" w:themeFill="accent1" w:themeFillTint="33"/>
         <w:jc w:val="center"/>
       </w:pPr>
-      <w:proofErr w:type="spellStart"/>
       <w:r>
         <w:rPr>
           <w:rStyle w:val="Heading1Char"/>
@@ -615,7 +614,6 @@
         </w:rPr>
         <w:t>NumPuz</w:t>
       </w:r>
-      <w:proofErr w:type="spellEnd"/>
       <w:r>
         <w:rPr>
           <w:rStyle w:val="Heading1Char"/>
@@ -896,15 +894,6 @@
     </w:p>
     <w:p>
       <w:pPr>
-        <w:spacing w:line="299" w:lineRule="exact"/>
-        <w:rPr>
-          <w:rFonts w:ascii="Times New Roman" w:eastAsia="Times New Roman" w:hAnsi="Times New Roman"/>
-          <w:sz w:val="24"/>
-        </w:rPr>
-      </w:pPr>
-    </w:p>
-    <w:p>
-      <w:pPr>
         <w:pStyle w:val="Heading8"/>
         <w:numPr>
           <w:ilvl w:val="1"/>
@@ -1051,7 +1040,6 @@
         </w:rPr>
         <w:t xml:space="preserve">Class: </w:t>
       </w:r>
-      <w:proofErr w:type="spellStart"/>
       <w:r>
         <w:rPr>
           <w:rFonts w:ascii="Arial" w:hAnsi="Arial" w:cs="Arial"/>
@@ -1060,7 +1048,6 @@
         </w:rPr>
         <w:t>GameModel</w:t>
       </w:r>
-      <w:proofErr w:type="spellEnd"/>
       <w:r>
         <w:rPr>
           <w:rFonts w:ascii="Arial" w:hAnsi="Arial" w:cs="Arial"/>
@@ -1115,7 +1102,6 @@
         </w:rPr>
         <w:t xml:space="preserve">View Element: </w:t>
       </w:r>
-      <w:proofErr w:type="spellStart"/>
       <w:r>
         <w:rPr>
           <w:rFonts w:ascii="Arial" w:hAnsi="Arial" w:cs="Arial"/>
@@ -1124,7 +1110,6 @@
         </w:rPr>
         <w:t>GameView</w:t>
       </w:r>
-      <w:proofErr w:type="spellEnd"/>
       <w:r>
         <w:rPr>
           <w:rFonts w:ascii="Arial" w:hAnsi="Arial" w:cs="Arial"/>
@@ -1152,23 +1137,7 @@
           <w:rFonts w:ascii="Arial" w:hAnsi="Arial" w:cs="Arial"/>
           <w:lang w:val="en-CA"/>
         </w:rPr>
-        <w:t xml:space="preserve">extends </w:t>
-      </w:r>
-      <w:proofErr w:type="spellStart"/>
-      <w:r>
-        <w:rPr>
-          <w:rFonts w:ascii="Arial" w:hAnsi="Arial" w:cs="Arial"/>
-          <w:lang w:val="en-CA"/>
-        </w:rPr>
-        <w:t>JFrame</w:t>
-      </w:r>
-      <w:proofErr w:type="spellEnd"/>
-      <w:r>
-        <w:rPr>
-          <w:rFonts w:ascii="Arial" w:hAnsi="Arial" w:cs="Arial"/>
-          <w:lang w:val="en-CA"/>
-        </w:rPr>
-        <w:t>)</w:t>
+        <w:t>extends JFrame)</w:t>
       </w:r>
     </w:p>
     <w:p>
@@ -1202,7 +1171,6 @@
         </w:rPr>
         <w:t xml:space="preserve">Class: </w:t>
       </w:r>
-      <w:proofErr w:type="spellStart"/>
       <w:r>
         <w:rPr>
           <w:rFonts w:ascii="Arial" w:hAnsi="Arial" w:cs="Arial"/>
@@ -1235,7 +1203,6 @@
         </w:rPr>
         <w:t>er</w:t>
       </w:r>
-      <w:proofErr w:type="spellEnd"/>
       <w:r>
         <w:rPr>
           <w:rFonts w:ascii="Arial" w:hAnsi="Arial" w:cs="Arial"/>
@@ -1297,7 +1264,6 @@
         </w:rPr>
         <w:t xml:space="preserve">Class: </w:t>
       </w:r>
-      <w:proofErr w:type="spellStart"/>
       <w:r>
         <w:rPr>
           <w:rFonts w:ascii="Arial" w:hAnsi="Arial" w:cs="Arial"/>
@@ -1314,7 +1280,6 @@
         </w:rPr>
         <w:t>App</w:t>
       </w:r>
-      <w:proofErr w:type="spellEnd"/>
       <w:r>
         <w:rPr>
           <w:rFonts w:ascii="Arial" w:hAnsi="Arial" w:cs="Arial"/>
@@ -1583,7 +1548,6 @@
         </w:rPr>
         <w:t xml:space="preserve">Class: </w:t>
       </w:r>
-      <w:proofErr w:type="spellStart"/>
       <w:r>
         <w:rPr>
           <w:rFonts w:ascii="Arial" w:hAnsi="Arial" w:cs="Arial"/>
@@ -1592,7 +1556,6 @@
         </w:rPr>
         <w:t>JFrame</w:t>
       </w:r>
-      <w:proofErr w:type="spellEnd"/>
       <w:r>
         <w:rPr>
           <w:rFonts w:ascii="Arial" w:hAnsi="Arial" w:cs="Arial"/>
@@ -1606,7 +1569,7 @@
           <w:color w:val="C00000"/>
           <w:lang w:val="en-CA"/>
         </w:rPr>
-        <w:t>frame</w:t>
+        <w:t>view</w:t>
       </w:r>
       <w:r>
         <w:rPr>
@@ -1654,7 +1617,6 @@
         </w:rPr>
         <w:t xml:space="preserve"> Class: </w:t>
       </w:r>
-      <w:proofErr w:type="spellStart"/>
       <w:r>
         <w:rPr>
           <w:rFonts w:ascii="Arial" w:hAnsi="Arial" w:cs="Arial"/>
@@ -1671,7 +1633,6 @@
         </w:rPr>
         <w:t>Panel</w:t>
       </w:r>
-      <w:proofErr w:type="spellEnd"/>
       <w:r>
         <w:rPr>
           <w:rFonts w:ascii="Arial" w:hAnsi="Arial" w:cs="Arial"/>
@@ -1700,7 +1661,6 @@
         </w:rPr>
         <w:t>“</w:t>
       </w:r>
-      <w:proofErr w:type="spellStart"/>
       <w:r>
         <w:rPr>
           <w:rFonts w:ascii="Arial" w:hAnsi="Arial" w:cs="Arial"/>
@@ -1709,7 +1669,6 @@
         </w:rPr>
         <w:t>playMenu</w:t>
       </w:r>
-      <w:proofErr w:type="spellEnd"/>
       <w:r>
         <w:rPr>
           <w:rFonts w:ascii="Arial" w:hAnsi="Arial" w:cs="Arial"/>
@@ -1724,7 +1683,6 @@
         </w:rPr>
         <w:t xml:space="preserve"> “</w:t>
       </w:r>
-      <w:proofErr w:type="spellStart"/>
       <w:r>
         <w:rPr>
           <w:rFonts w:ascii="Arial" w:hAnsi="Arial" w:cs="Arial"/>
@@ -1733,7 +1691,6 @@
         </w:rPr>
         <w:t>designMenu</w:t>
       </w:r>
-      <w:proofErr w:type="spellEnd"/>
       <w:r>
         <w:rPr>
           <w:rFonts w:ascii="Arial" w:hAnsi="Arial" w:cs="Arial"/>
@@ -1785,7 +1742,6 @@
         </w:rPr>
         <w:t>”, “</w:t>
       </w:r>
-      <w:proofErr w:type="spellStart"/>
       <w:r>
         <w:rPr>
           <w:rFonts w:ascii="Arial" w:hAnsi="Arial" w:cs="Arial"/>
@@ -1794,7 +1750,6 @@
         </w:rPr>
         <w:t>textInput</w:t>
       </w:r>
-      <w:proofErr w:type="spellEnd"/>
       <w:r>
         <w:rPr>
           <w:rFonts w:ascii="Arial" w:hAnsi="Arial" w:cs="Arial"/>
@@ -1842,7 +1797,6 @@
         </w:rPr>
         <w:t xml:space="preserve"> Class: </w:t>
       </w:r>
-      <w:proofErr w:type="spellStart"/>
       <w:r>
         <w:rPr>
           <w:rFonts w:ascii="Arial" w:hAnsi="Arial" w:cs="Arial"/>
@@ -1851,7 +1805,6 @@
         </w:rPr>
         <w:t>JButtons</w:t>
       </w:r>
-      <w:proofErr w:type="spellEnd"/>
       <w:r>
         <w:rPr>
           <w:rFonts w:ascii="Arial" w:hAnsi="Arial" w:cs="Arial"/>
@@ -1970,7 +1923,6 @@
         </w:rPr>
         <w:t>, “</w:t>
       </w:r>
-      <w:proofErr w:type="spellStart"/>
       <w:r>
         <w:rPr>
           <w:rFonts w:ascii="Arial" w:hAnsi="Arial" w:cs="Arial"/>
@@ -1979,7 +1931,6 @@
         </w:rPr>
         <w:t>setText</w:t>
       </w:r>
-      <w:proofErr w:type="spellEnd"/>
       <w:r>
         <w:rPr>
           <w:rFonts w:ascii="Arial" w:hAnsi="Arial" w:cs="Arial"/>
@@ -2020,7 +1971,6 @@
         </w:rPr>
         <w:t xml:space="preserve"> Class: </w:t>
       </w:r>
-      <w:proofErr w:type="spellStart"/>
       <w:r>
         <w:rPr>
           <w:rFonts w:ascii="Arial" w:hAnsi="Arial" w:cs="Arial"/>
@@ -2029,7 +1979,6 @@
         </w:rPr>
         <w:t>GameModel</w:t>
       </w:r>
-      <w:proofErr w:type="spellEnd"/>
       <w:r>
         <w:rPr>
           <w:rFonts w:ascii="Arial" w:hAnsi="Arial" w:cs="Arial"/>
@@ -2100,7 +2049,6 @@
         </w:rPr>
         <w:t xml:space="preserve"> Class: </w:t>
       </w:r>
-      <w:proofErr w:type="spellStart"/>
       <w:r>
         <w:rPr>
           <w:rFonts w:ascii="Arial" w:hAnsi="Arial" w:cs="Arial"/>
@@ -2109,7 +2057,6 @@
         </w:rPr>
         <w:t>JComoBox</w:t>
       </w:r>
-      <w:proofErr w:type="spellEnd"/>
       <w:r>
         <w:rPr>
           <w:rFonts w:ascii="Arial" w:hAnsi="Arial" w:cs="Arial"/>
@@ -2195,7 +2142,6 @@
         </w:rPr>
         <w:t xml:space="preserve"> Class: </w:t>
       </w:r>
-      <w:proofErr w:type="spellStart"/>
       <w:r>
         <w:rPr>
           <w:rFonts w:ascii="Arial" w:hAnsi="Arial" w:cs="Arial"/>
@@ -2204,7 +2150,6 @@
         </w:rPr>
         <w:t>JRadioButton</w:t>
       </w:r>
-      <w:proofErr w:type="spellEnd"/>
       <w:r>
         <w:rPr>
           <w:rFonts w:ascii="Arial" w:hAnsi="Arial" w:cs="Arial"/>
@@ -2289,7 +2234,6 @@
         </w:rPr>
         <w:t xml:space="preserve"> Class: </w:t>
       </w:r>
-      <w:proofErr w:type="spellStart"/>
       <w:r>
         <w:rPr>
           <w:rFonts w:ascii="Arial" w:hAnsi="Arial" w:cs="Arial"/>
@@ -2298,7 +2242,6 @@
         </w:rPr>
         <w:t>JTextField</w:t>
       </w:r>
-      <w:proofErr w:type="spellEnd"/>
       <w:r>
         <w:rPr>
           <w:rFonts w:ascii="Arial" w:hAnsi="Arial" w:cs="Arial"/>
@@ -2357,7 +2300,6 @@
         </w:rPr>
         <w:t>, “</w:t>
       </w:r>
-      <w:proofErr w:type="spellStart"/>
       <w:r>
         <w:rPr>
           <w:rFonts w:ascii="Arial" w:hAnsi="Arial" w:cs="Arial"/>
@@ -2366,7 +2308,6 @@
         </w:rPr>
         <w:t>textField</w:t>
       </w:r>
-      <w:proofErr w:type="spellEnd"/>
       <w:r>
         <w:rPr>
           <w:rFonts w:ascii="Arial" w:hAnsi="Arial" w:cs="Arial"/>
@@ -2407,7 +2348,6 @@
         </w:rPr>
         <w:t xml:space="preserve"> Class: </w:t>
       </w:r>
-      <w:proofErr w:type="spellStart"/>
       <w:r>
         <w:rPr>
           <w:rFonts w:ascii="Arial" w:hAnsi="Arial" w:cs="Arial"/>
@@ -2424,7 +2364,6 @@
         </w:rPr>
         <w:t>TextArea</w:t>
       </w:r>
-      <w:proofErr w:type="spellEnd"/>
       <w:r>
         <w:rPr>
           <w:rFonts w:ascii="Arial" w:hAnsi="Arial" w:cs="Arial"/>
@@ -2494,23 +2433,13 @@
         </w:rPr>
         <w:t xml:space="preserve"> Class: </w:t>
       </w:r>
-      <w:proofErr w:type="spellStart"/>
-      <w:r>
-        <w:rPr>
-          <w:rFonts w:ascii="Arial" w:hAnsi="Arial" w:cs="Arial"/>
-          <w:color w:val="0070C0"/>
-          <w:lang w:val="en-CA"/>
-        </w:rPr>
-        <w:t>JButton</w:t>
-      </w:r>
-      <w:proofErr w:type="spellEnd"/>
-      <w:r>
-        <w:rPr>
-          <w:rFonts w:ascii="Arial" w:hAnsi="Arial" w:cs="Arial"/>
-          <w:color w:val="0070C0"/>
-          <w:lang w:val="en-CA"/>
-        </w:rPr>
-        <w:t>[][]</w:t>
+      <w:r>
+        <w:rPr>
+          <w:rFonts w:ascii="Arial" w:hAnsi="Arial" w:cs="Arial"/>
+          <w:color w:val="0070C0"/>
+          <w:lang w:val="en-CA"/>
+        </w:rPr>
+        <w:t>JButton[][]</w:t>
       </w:r>
       <w:r>
         <w:rPr>
@@ -2581,7 +2510,6 @@
         </w:rPr>
         <w:t xml:space="preserve"> Class: </w:t>
       </w:r>
-      <w:proofErr w:type="spellStart"/>
       <w:r>
         <w:rPr>
           <w:rFonts w:ascii="Arial" w:hAnsi="Arial" w:cs="Arial"/>
@@ -2590,7 +2518,6 @@
         </w:rPr>
         <w:t>GameModel</w:t>
       </w:r>
-      <w:proofErr w:type="spellEnd"/>
       <w:r>
         <w:rPr>
           <w:rFonts w:ascii="Arial" w:hAnsi="Arial" w:cs="Arial"/>
@@ -2651,7 +2578,6 @@
           <w:rFonts w:ascii="Arial" w:hAnsi="Arial" w:cs="Arial"/>
           <w:lang w:val="en-CA"/>
         </w:rPr>
-        <w:lastRenderedPageBreak/>
         <w:sym w:font="Symbol" w:char="F0AE"/>
       </w:r>
       <w:r>
@@ -2729,6 +2655,7 @@
           <w:rFonts w:ascii="Arial" w:hAnsi="Arial" w:cs="Arial"/>
           <w:lang w:val="en-CA"/>
         </w:rPr>
+        <w:lastRenderedPageBreak/>
         <w:sym w:font="Symbol" w:char="F0AE"/>
       </w:r>
       <w:r>
@@ -2767,7 +2694,6 @@
         </w:rPr>
         <w:t xml:space="preserve"> Objects: “</w:t>
       </w:r>
-      <w:proofErr w:type="spellStart"/>
       <w:r>
         <w:rPr>
           <w:rFonts w:ascii="Arial" w:hAnsi="Arial" w:cs="Arial"/>
@@ -2776,7 +2702,6 @@
         </w:rPr>
         <w:t>oldDim</w:t>
       </w:r>
-      <w:proofErr w:type="spellEnd"/>
       <w:r>
         <w:rPr>
           <w:rFonts w:ascii="Arial" w:hAnsi="Arial" w:cs="Arial"/>
@@ -3045,23 +2970,56 @@
           <w:rFonts w:ascii="Arial" w:hAnsi="Arial" w:cs="Arial"/>
           <w:lang w:val="en-CA"/>
         </w:rPr>
-        <w:t xml:space="preserve"> (POJO for </w:t>
-      </w:r>
-      <w:proofErr w:type="spellStart"/>
-      <w:r>
-        <w:rPr>
-          <w:rFonts w:ascii="Arial" w:hAnsi="Arial" w:cs="Arial"/>
-          <w:lang w:val="en-CA"/>
-        </w:rPr>
-        <w:t>GameView</w:t>
-      </w:r>
-      <w:proofErr w:type="spellEnd"/>
-      <w:r>
-        <w:rPr>
-          <w:rFonts w:ascii="Arial" w:hAnsi="Arial" w:cs="Arial"/>
-          <w:lang w:val="en-CA"/>
-        </w:rPr>
-        <w:t xml:space="preserve"> class</w:t>
+        <w:t xml:space="preserve"> (</w:t>
+      </w:r>
+      <w:r>
+        <w:rPr>
+          <w:rFonts w:ascii="Arial" w:hAnsi="Arial" w:cs="Arial"/>
+          <w:lang w:val="en-CA"/>
+        </w:rPr>
+        <w:t>an object from</w:t>
+      </w:r>
+      <w:r>
+        <w:rPr>
+          <w:rFonts w:ascii="Arial" w:hAnsi="Arial" w:cs="Arial"/>
+          <w:lang w:val="en-CA"/>
+        </w:rPr>
+        <w:t xml:space="preserve"> </w:t>
+      </w:r>
+      <w:r>
+        <w:rPr>
+          <w:rFonts w:ascii="Arial" w:hAnsi="Arial" w:cs="Arial"/>
+          <w:lang w:val="en-CA"/>
+        </w:rPr>
+        <w:t>GameView()</w:t>
+      </w:r>
+      <w:r>
+        <w:rPr>
+          <w:rFonts w:ascii="Arial" w:hAnsi="Arial" w:cs="Arial"/>
+          <w:lang w:val="en-CA"/>
+        </w:rPr>
+        <w:t xml:space="preserve"> used</w:t>
+      </w:r>
+      <w:r>
+        <w:rPr>
+          <w:rFonts w:ascii="Arial" w:hAnsi="Arial" w:cs="Arial"/>
+          <w:lang w:val="en-CA"/>
+        </w:rPr>
+        <w:t xml:space="preserve"> in GameController </w:t>
+      </w:r>
+      <w:r>
+        <w:rPr>
+          <w:rFonts w:ascii="Arial" w:hAnsi="Arial" w:cs="Arial"/>
+          <w:lang w:val="en-CA"/>
+        </w:rPr>
+        <w:t>class</w:t>
+      </w:r>
+      <w:r>
+        <w:rPr>
+          <w:rFonts w:ascii="Arial" w:hAnsi="Arial" w:cs="Arial"/>
+          <w:lang w:val="en-CA"/>
+        </w:rPr>
+        <w:t xml:space="preserve"> which calls getters to create events</w:t>
       </w:r>
       <w:r>
         <w:rPr>
@@ -3090,7 +3048,6 @@
         </w:rPr>
       </w:pPr>
       <w:bookmarkStart w:id="1" w:name="_Hlk116507843"/>
-      <w:proofErr w:type="spellStart"/>
       <w:r>
         <w:rPr>
           <w:rFonts w:ascii="Arial" w:hAnsi="Arial" w:cs="Arial"/>
@@ -3105,7 +3062,6 @@
         </w:rPr>
         <w:t>Btn</w:t>
       </w:r>
-      <w:proofErr w:type="spellEnd"/>
       <w:r>
         <w:rPr>
           <w:rFonts w:ascii="Arial" w:hAnsi="Arial" w:cs="Arial"/>
@@ -3127,7 +3083,6 @@
         </w:rPr>
         <w:t xml:space="preserve"> Event: </w:t>
       </w:r>
-      <w:proofErr w:type="spellStart"/>
       <w:r>
         <w:rPr>
           <w:rFonts w:ascii="Arial" w:hAnsi="Arial" w:cs="Arial"/>
@@ -3136,7 +3091,6 @@
         </w:rPr>
         <w:t>actionPerformed</w:t>
       </w:r>
-      <w:proofErr w:type="spellEnd"/>
       <w:r>
         <w:rPr>
           <w:rFonts w:ascii="Arial" w:hAnsi="Arial" w:cs="Arial"/>
@@ -3159,7 +3113,6 @@
         </w:rPr>
         <w:t xml:space="preserve"> method: </w:t>
       </w:r>
-      <w:proofErr w:type="spellStart"/>
       <w:r>
         <w:rPr>
           <w:rFonts w:ascii="Arial" w:hAnsi="Arial" w:cs="Arial"/>
@@ -3168,7 +3121,6 @@
         </w:rPr>
         <w:t>actionPlayMode</w:t>
       </w:r>
-      <w:proofErr w:type="spellEnd"/>
       <w:r>
         <w:rPr>
           <w:rFonts w:ascii="Arial" w:hAnsi="Arial" w:cs="Arial"/>
@@ -3197,7 +3149,6 @@
           <w:lang w:val="en-CA"/>
         </w:rPr>
       </w:pPr>
-      <w:proofErr w:type="spellStart"/>
       <w:r>
         <w:rPr>
           <w:rFonts w:ascii="Arial" w:hAnsi="Arial" w:cs="Arial"/>
@@ -3219,7 +3170,6 @@
         </w:rPr>
         <w:t>Btn</w:t>
       </w:r>
-      <w:proofErr w:type="spellEnd"/>
       <w:r>
         <w:rPr>
           <w:rFonts w:ascii="Arial" w:hAnsi="Arial" w:cs="Arial"/>
@@ -3241,7 +3191,6 @@
         </w:rPr>
         <w:t xml:space="preserve"> Event: </w:t>
       </w:r>
-      <w:proofErr w:type="spellStart"/>
       <w:r>
         <w:rPr>
           <w:rFonts w:ascii="Arial" w:hAnsi="Arial" w:cs="Arial"/>
@@ -3250,7 +3199,6 @@
         </w:rPr>
         <w:t>actionPerformed</w:t>
       </w:r>
-      <w:proofErr w:type="spellEnd"/>
       <w:r>
         <w:rPr>
           <w:rFonts w:ascii="Arial" w:hAnsi="Arial" w:cs="Arial"/>
@@ -3273,23 +3221,13 @@
         </w:rPr>
         <w:t xml:space="preserve"> method: </w:t>
       </w:r>
-      <w:proofErr w:type="spellStart"/>
-      <w:r>
-        <w:rPr>
-          <w:rFonts w:ascii="Arial" w:hAnsi="Arial" w:cs="Arial"/>
-          <w:color w:val="0070C0"/>
-          <w:lang w:val="en-CA"/>
-        </w:rPr>
-        <w:t>actionDesignedMode</w:t>
-      </w:r>
-      <w:proofErr w:type="spellEnd"/>
-      <w:r>
-        <w:rPr>
-          <w:rFonts w:ascii="Arial" w:hAnsi="Arial" w:cs="Arial"/>
-          <w:color w:val="0070C0"/>
-          <w:lang w:val="en-CA"/>
-        </w:rPr>
-        <w:t>(</w:t>
+      <w:r>
+        <w:rPr>
+          <w:rFonts w:ascii="Arial" w:hAnsi="Arial" w:cs="Arial"/>
+          <w:color w:val="0070C0"/>
+          <w:lang w:val="en-CA"/>
+        </w:rPr>
+        <w:t>actionDesignedMode(</w:t>
       </w:r>
       <w:r>
         <w:rPr>
@@ -3318,7 +3256,6 @@
           <w:lang w:val="en-CA"/>
         </w:rPr>
       </w:pPr>
-      <w:proofErr w:type="spellStart"/>
       <w:r>
         <w:rPr>
           <w:rFonts w:ascii="Arial" w:hAnsi="Arial" w:cs="Arial"/>
@@ -3340,7 +3277,6 @@
         </w:rPr>
         <w:t>Btn</w:t>
       </w:r>
-      <w:proofErr w:type="spellEnd"/>
       <w:r>
         <w:rPr>
           <w:rFonts w:ascii="Arial" w:hAnsi="Arial" w:cs="Arial"/>
@@ -3362,7 +3298,6 @@
         </w:rPr>
         <w:t xml:space="preserve"> Event: </w:t>
       </w:r>
-      <w:proofErr w:type="spellStart"/>
       <w:r>
         <w:rPr>
           <w:rFonts w:ascii="Arial" w:hAnsi="Arial" w:cs="Arial"/>
@@ -3371,7 +3306,6 @@
         </w:rPr>
         <w:t>actionPerformed</w:t>
       </w:r>
-      <w:proofErr w:type="spellEnd"/>
       <w:r>
         <w:rPr>
           <w:rFonts w:ascii="Arial" w:hAnsi="Arial" w:cs="Arial"/>
@@ -3394,7 +3328,6 @@
         </w:rPr>
         <w:t xml:space="preserve"> method: </w:t>
       </w:r>
-      <w:proofErr w:type="spellStart"/>
       <w:r>
         <w:rPr>
           <w:rFonts w:ascii="Arial" w:hAnsi="Arial" w:cs="Arial"/>
@@ -3403,7 +3336,6 @@
         </w:rPr>
         <w:t>actionSetButton</w:t>
       </w:r>
-      <w:proofErr w:type="spellEnd"/>
       <w:r>
         <w:rPr>
           <w:rFonts w:ascii="Arial" w:hAnsi="Arial" w:cs="Arial"/>
@@ -3430,21 +3362,12 @@
           <w:lang w:val="en-CA"/>
         </w:rPr>
       </w:pPr>
-      <w:proofErr w:type="spellStart"/>
-      <w:r>
-        <w:rPr>
-          <w:rFonts w:ascii="Arial" w:hAnsi="Arial" w:cs="Arial"/>
-          <w:lang w:val="en-CA"/>
-        </w:rPr>
-        <w:t>view.isTypeNum</w:t>
-      </w:r>
-      <w:proofErr w:type="spellEnd"/>
-      <w:r>
-        <w:rPr>
-          <w:rFonts w:ascii="Arial" w:hAnsi="Arial" w:cs="Arial"/>
-          <w:lang w:val="en-CA"/>
-        </w:rPr>
-        <w:t xml:space="preserve">() </w:t>
+      <w:r>
+        <w:rPr>
+          <w:rFonts w:ascii="Arial" w:hAnsi="Arial" w:cs="Arial"/>
+          <w:lang w:val="en-CA"/>
+        </w:rPr>
+        <w:t xml:space="preserve">view.isTypeNum() </w:t>
       </w:r>
       <w:r>
         <w:rPr>
@@ -3460,7 +3383,6 @@
         </w:rPr>
         <w:t xml:space="preserve"> Event: </w:t>
       </w:r>
-      <w:proofErr w:type="spellStart"/>
       <w:r>
         <w:rPr>
           <w:rFonts w:ascii="Arial" w:hAnsi="Arial" w:cs="Arial"/>
@@ -3469,7 +3391,6 @@
         </w:rPr>
         <w:t>actionPerformed</w:t>
       </w:r>
-      <w:proofErr w:type="spellEnd"/>
       <w:r>
         <w:rPr>
           <w:rFonts w:ascii="Arial" w:hAnsi="Arial" w:cs="Arial"/>
@@ -3492,7 +3413,6 @@
         </w:rPr>
         <w:t xml:space="preserve"> method: </w:t>
       </w:r>
-      <w:proofErr w:type="spellStart"/>
       <w:r>
         <w:rPr>
           <w:rFonts w:ascii="Arial" w:hAnsi="Arial" w:cs="Arial"/>
@@ -3501,7 +3421,6 @@
         </w:rPr>
         <w:t>actionNumSelected</w:t>
       </w:r>
-      <w:proofErr w:type="spellEnd"/>
       <w:r>
         <w:rPr>
           <w:rFonts w:ascii="Arial" w:hAnsi="Arial" w:cs="Arial"/>
@@ -3529,7 +3448,6 @@
           <w:lang w:val="en-CA"/>
         </w:rPr>
       </w:pPr>
-      <w:proofErr w:type="spellStart"/>
       <w:r>
         <w:rPr>
           <w:rFonts w:ascii="Arial" w:hAnsi="Arial" w:cs="Arial"/>
@@ -3537,7 +3455,6 @@
         </w:rPr>
         <w:t>view.showSolBtn</w:t>
       </w:r>
-      <w:proofErr w:type="spellEnd"/>
       <w:r>
         <w:rPr>
           <w:rFonts w:ascii="Arial" w:hAnsi="Arial" w:cs="Arial"/>
@@ -3559,7 +3476,6 @@
         </w:rPr>
         <w:t xml:space="preserve"> Event: </w:t>
       </w:r>
-      <w:proofErr w:type="spellStart"/>
       <w:r>
         <w:rPr>
           <w:rFonts w:ascii="Arial" w:hAnsi="Arial" w:cs="Arial"/>
@@ -3568,7 +3484,6 @@
         </w:rPr>
         <w:t>actionPerformed</w:t>
       </w:r>
-      <w:proofErr w:type="spellEnd"/>
       <w:r>
         <w:rPr>
           <w:rFonts w:ascii="Arial" w:hAnsi="Arial" w:cs="Arial"/>
@@ -3591,7 +3506,6 @@
         </w:rPr>
         <w:t xml:space="preserve"> method: </w:t>
       </w:r>
-      <w:proofErr w:type="spellStart"/>
       <w:r>
         <w:rPr>
           <w:rFonts w:ascii="Arial" w:hAnsi="Arial" w:cs="Arial"/>
@@ -3608,7 +3522,6 @@
         </w:rPr>
         <w:t>ShowSol</w:t>
       </w:r>
-      <w:proofErr w:type="spellEnd"/>
       <w:r>
         <w:rPr>
           <w:rFonts w:ascii="Arial" w:hAnsi="Arial" w:cs="Arial"/>
@@ -3636,21 +3549,12 @@
           <w:lang w:val="en-CA"/>
         </w:rPr>
       </w:pPr>
-      <w:proofErr w:type="spellStart"/>
-      <w:r>
-        <w:rPr>
-          <w:rFonts w:ascii="Arial" w:hAnsi="Arial" w:cs="Arial"/>
-          <w:lang w:val="en-CA"/>
-        </w:rPr>
-        <w:t>view.getLoadBtn</w:t>
-      </w:r>
-      <w:proofErr w:type="spellEnd"/>
-      <w:r>
-        <w:rPr>
-          <w:rFonts w:ascii="Arial" w:hAnsi="Arial" w:cs="Arial"/>
-          <w:lang w:val="en-CA"/>
-        </w:rPr>
-        <w:t xml:space="preserve">() </w:t>
+      <w:r>
+        <w:rPr>
+          <w:rFonts w:ascii="Arial" w:hAnsi="Arial" w:cs="Arial"/>
+          <w:lang w:val="en-CA"/>
+        </w:rPr>
+        <w:t xml:space="preserve">view.getLoadBtn() </w:t>
       </w:r>
       <w:r>
         <w:rPr>
@@ -3666,7 +3570,6 @@
         </w:rPr>
         <w:t xml:space="preserve"> Event: </w:t>
       </w:r>
-      <w:proofErr w:type="spellStart"/>
       <w:r>
         <w:rPr>
           <w:rFonts w:ascii="Arial" w:hAnsi="Arial" w:cs="Arial"/>
@@ -3675,7 +3578,6 @@
         </w:rPr>
         <w:t>actionPerformed</w:t>
       </w:r>
-      <w:proofErr w:type="spellEnd"/>
       <w:r>
         <w:rPr>
           <w:rFonts w:ascii="Arial" w:hAnsi="Arial" w:cs="Arial"/>
@@ -3698,7 +3600,6 @@
         </w:rPr>
         <w:t xml:space="preserve"> method: </w:t>
       </w:r>
-      <w:proofErr w:type="spellStart"/>
       <w:r>
         <w:rPr>
           <w:rFonts w:ascii="Arial" w:hAnsi="Arial" w:cs="Arial"/>
@@ -3715,7 +3616,6 @@
         </w:rPr>
         <w:t>LoadConfig</w:t>
       </w:r>
-      <w:proofErr w:type="spellEnd"/>
       <w:r>
         <w:rPr>
           <w:rFonts w:ascii="Arial" w:hAnsi="Arial" w:cs="Arial"/>
@@ -3743,21 +3643,12 @@
           <w:lang w:val="en-CA"/>
         </w:rPr>
       </w:pPr>
-      <w:proofErr w:type="spellStart"/>
-      <w:r>
-        <w:rPr>
-          <w:rFonts w:ascii="Arial" w:hAnsi="Arial" w:cs="Arial"/>
-          <w:lang w:val="en-CA"/>
-        </w:rPr>
-        <w:t>view.getSaveBtn</w:t>
-      </w:r>
-      <w:proofErr w:type="spellEnd"/>
-      <w:r>
-        <w:rPr>
-          <w:rFonts w:ascii="Arial" w:hAnsi="Arial" w:cs="Arial"/>
-          <w:lang w:val="en-CA"/>
-        </w:rPr>
-        <w:t xml:space="preserve">() </w:t>
+      <w:r>
+        <w:rPr>
+          <w:rFonts w:ascii="Arial" w:hAnsi="Arial" w:cs="Arial"/>
+          <w:lang w:val="en-CA"/>
+        </w:rPr>
+        <w:t xml:space="preserve">view.getSaveBtn() </w:t>
       </w:r>
       <w:r>
         <w:rPr>
@@ -3773,7 +3664,6 @@
         </w:rPr>
         <w:t xml:space="preserve"> Event: </w:t>
       </w:r>
-      <w:proofErr w:type="spellStart"/>
       <w:r>
         <w:rPr>
           <w:rFonts w:ascii="Arial" w:hAnsi="Arial" w:cs="Arial"/>
@@ -3782,7 +3672,6 @@
         </w:rPr>
         <w:t>actionPerformed</w:t>
       </w:r>
-      <w:proofErr w:type="spellEnd"/>
       <w:r>
         <w:rPr>
           <w:rFonts w:ascii="Arial" w:hAnsi="Arial" w:cs="Arial"/>
@@ -3805,7 +3694,6 @@
         </w:rPr>
         <w:t xml:space="preserve"> method: </w:t>
       </w:r>
-      <w:proofErr w:type="spellStart"/>
       <w:r>
         <w:rPr>
           <w:rFonts w:ascii="Arial" w:hAnsi="Arial" w:cs="Arial"/>
@@ -3822,7 +3710,6 @@
         </w:rPr>
         <w:t>SaveConfig</w:t>
       </w:r>
-      <w:proofErr w:type="spellEnd"/>
       <w:r>
         <w:rPr>
           <w:rFonts w:ascii="Arial" w:hAnsi="Arial" w:cs="Arial"/>
@@ -3850,7 +3737,6 @@
           <w:lang w:val="en-CA"/>
         </w:rPr>
       </w:pPr>
-      <w:proofErr w:type="spellStart"/>
       <w:r>
         <w:rPr>
           <w:rFonts w:ascii="Arial" w:hAnsi="Arial" w:cs="Arial"/>
@@ -3858,7 +3744,6 @@
         </w:rPr>
         <w:t>view.getColorBtn</w:t>
       </w:r>
-      <w:proofErr w:type="spellEnd"/>
       <w:r>
         <w:rPr>
           <w:rFonts w:ascii="Arial" w:hAnsi="Arial" w:cs="Arial"/>
@@ -3880,7 +3765,6 @@
         </w:rPr>
         <w:t xml:space="preserve"> Event: </w:t>
       </w:r>
-      <w:proofErr w:type="spellStart"/>
       <w:r>
         <w:rPr>
           <w:rFonts w:ascii="Arial" w:hAnsi="Arial" w:cs="Arial"/>
@@ -3889,7 +3773,6 @@
         </w:rPr>
         <w:t>actionPerformed</w:t>
       </w:r>
-      <w:proofErr w:type="spellEnd"/>
       <w:r>
         <w:rPr>
           <w:rFonts w:ascii="Arial" w:hAnsi="Arial" w:cs="Arial"/>
@@ -3912,7 +3795,6 @@
         </w:rPr>
         <w:t xml:space="preserve"> method: </w:t>
       </w:r>
-      <w:proofErr w:type="spellStart"/>
       <w:r>
         <w:rPr>
           <w:rFonts w:ascii="Arial" w:hAnsi="Arial" w:cs="Arial"/>
@@ -3929,7 +3811,6 @@
         </w:rPr>
         <w:t>ChooseColor</w:t>
       </w:r>
-      <w:proofErr w:type="spellEnd"/>
       <w:r>
         <w:rPr>
           <w:rFonts w:ascii="Arial" w:hAnsi="Arial" w:cs="Arial"/>
@@ -3938,6 +3819,25 @@
         </w:rPr>
         <w:t>()</w:t>
       </w:r>
+    </w:p>
+    <w:p>
+      <w:pPr>
+        <w:pStyle w:val="ListParagraph"/>
+        <w:pBdr>
+          <w:top w:val="single" w:sz="4" w:space="1" w:color="auto"/>
+          <w:left w:val="single" w:sz="4" w:space="4" w:color="auto"/>
+          <w:bottom w:val="single" w:sz="4" w:space="1" w:color="auto"/>
+          <w:right w:val="single" w:sz="4" w:space="4" w:color="auto"/>
+        </w:pBdr>
+        <w:shd w:val="clear" w:color="auto" w:fill="FFF2CC"/>
+        <w:spacing w:before="120" w:after="120"/>
+        <w:jc w:val="both"/>
+        <w:rPr>
+          <w:rFonts w:ascii="Arial" w:hAnsi="Arial" w:cs="Arial"/>
+          <w:color w:val="0070C0"/>
+          <w:lang w:val="en-CA"/>
+        </w:rPr>
+      </w:pPr>
     </w:p>
     <w:p>
       <w:pPr>
@@ -4083,6 +3983,34 @@
         </w:rPr>
         <w:t>Data structure used:</w:t>
       </w:r>
+      <w:r>
+        <w:rPr>
+          <w:rFonts w:ascii="Arial" w:hAnsi="Arial" w:cs="Arial"/>
+          <w:lang w:val="en-CA"/>
+        </w:rPr>
+        <w:t xml:space="preserve"> Array to store solution, LinkedHashSet to store shuffled numbers so that it won’t repeat, L</w:t>
+      </w:r>
+      <w:r>
+        <w:rPr>
+          <w:rFonts w:ascii="Arial" w:hAnsi="Arial" w:cs="Arial"/>
+          <w:lang w:val="en-CA"/>
+        </w:rPr>
+        <w:t>inked</w:t>
+      </w:r>
+      <w:r>
+        <w:rPr>
+          <w:rFonts w:ascii="Arial" w:hAnsi="Arial" w:cs="Arial"/>
+          <w:lang w:val="en-CA"/>
+        </w:rPr>
+        <w:t>L</w:t>
+      </w:r>
+      <w:r>
+        <w:rPr>
+          <w:rFonts w:ascii="Arial" w:hAnsi="Arial" w:cs="Arial"/>
+          <w:lang w:val="en-CA"/>
+        </w:rPr>
+        <w:t>ist for randomized game</w:t>
+      </w:r>
     </w:p>
     <w:p>
       <w:pPr>
@@ -4146,7 +4074,6 @@
         </w:rPr>
         <w:t xml:space="preserve"> method: </w:t>
       </w:r>
-      <w:proofErr w:type="spellStart"/>
       <w:r>
         <w:rPr>
           <w:rFonts w:ascii="Arial" w:hAnsi="Arial" w:cs="Arial"/>
@@ -4155,7 +4082,6 @@
         </w:rPr>
         <w:t>updateSolutions</w:t>
       </w:r>
-      <w:proofErr w:type="spellEnd"/>
       <w:r>
         <w:rPr>
           <w:rFonts w:ascii="Arial" w:hAnsi="Arial" w:cs="Arial"/>
@@ -4197,23 +4123,13 @@
         </w:rPr>
         <w:t xml:space="preserve"> Values: </w:t>
       </w:r>
-      <w:proofErr w:type="spellStart"/>
-      <w:r>
-        <w:rPr>
-          <w:rFonts w:ascii="Arial" w:hAnsi="Arial" w:cs="Arial"/>
-          <w:color w:val="0070C0"/>
-          <w:lang w:val="en-CA"/>
-        </w:rPr>
-        <w:t>shuffleNum</w:t>
-      </w:r>
-      <w:proofErr w:type="spellEnd"/>
-      <w:r>
-        <w:rPr>
-          <w:rFonts w:ascii="Arial" w:hAnsi="Arial" w:cs="Arial"/>
-          <w:color w:val="0070C0"/>
-          <w:lang w:val="en-CA"/>
-        </w:rPr>
-        <w:t xml:space="preserve"> </w:t>
+      <w:r>
+        <w:rPr>
+          <w:rFonts w:ascii="Arial" w:hAnsi="Arial" w:cs="Arial"/>
+          <w:color w:val="0070C0"/>
+          <w:lang w:val="en-CA"/>
+        </w:rPr>
+        <w:t xml:space="preserve">shuffleNum </w:t>
       </w:r>
       <w:r>
         <w:rPr>
@@ -4229,7 +4145,6 @@
         </w:rPr>
         <w:t xml:space="preserve"> method: </w:t>
       </w:r>
-      <w:proofErr w:type="spellStart"/>
       <w:r>
         <w:rPr>
           <w:rFonts w:ascii="Arial" w:hAnsi="Arial" w:cs="Arial"/>
@@ -4238,7 +4153,6 @@
         </w:rPr>
         <w:t>updateShuffleNum</w:t>
       </w:r>
-      <w:proofErr w:type="spellEnd"/>
       <w:r>
         <w:rPr>
           <w:rFonts w:ascii="Arial" w:hAnsi="Arial" w:cs="Arial"/>
@@ -4279,23 +4193,13 @@
         </w:rPr>
         <w:t xml:space="preserve"> Values: </w:t>
       </w:r>
-      <w:proofErr w:type="spellStart"/>
-      <w:r>
-        <w:rPr>
-          <w:rFonts w:ascii="Arial" w:hAnsi="Arial" w:cs="Arial"/>
-          <w:color w:val="0070C0"/>
-          <w:lang w:val="en-CA"/>
-        </w:rPr>
-        <w:t>shuffleText</w:t>
-      </w:r>
-      <w:proofErr w:type="spellEnd"/>
-      <w:r>
-        <w:rPr>
-          <w:rFonts w:ascii="Arial" w:hAnsi="Arial" w:cs="Arial"/>
-          <w:color w:val="0070C0"/>
-          <w:lang w:val="en-CA"/>
-        </w:rPr>
-        <w:t xml:space="preserve"> </w:t>
+      <w:r>
+        <w:rPr>
+          <w:rFonts w:ascii="Arial" w:hAnsi="Arial" w:cs="Arial"/>
+          <w:color w:val="0070C0"/>
+          <w:lang w:val="en-CA"/>
+        </w:rPr>
+        <w:t xml:space="preserve">shuffleText </w:t>
       </w:r>
       <w:r>
         <w:rPr>
@@ -4311,7 +4215,6 @@
         </w:rPr>
         <w:t xml:space="preserve"> method: </w:t>
       </w:r>
-      <w:proofErr w:type="spellStart"/>
       <w:r>
         <w:rPr>
           <w:rFonts w:ascii="Arial" w:hAnsi="Arial" w:cs="Arial"/>
@@ -4320,7 +4223,6 @@
         </w:rPr>
         <w:t>updateShuffleText</w:t>
       </w:r>
-      <w:proofErr w:type="spellEnd"/>
       <w:r>
         <w:rPr>
           <w:rFonts w:ascii="Arial" w:hAnsi="Arial" w:cs="Arial"/>
@@ -4391,7 +4293,6 @@
         </w:rPr>
         <w:t xml:space="preserve"> method: </w:t>
       </w:r>
-      <w:proofErr w:type="spellStart"/>
       <w:r>
         <w:rPr>
           <w:rFonts w:ascii="Arial" w:hAnsi="Arial" w:cs="Arial"/>
@@ -4400,7 +4301,6 @@
         </w:rPr>
         <w:t>updateTimer</w:t>
       </w:r>
-      <w:proofErr w:type="spellEnd"/>
       <w:r>
         <w:rPr>
           <w:rFonts w:ascii="Arial" w:hAnsi="Arial" w:cs="Arial"/>
@@ -4471,7 +4371,6 @@
         </w:rPr>
         <w:t xml:space="preserve"> method: </w:t>
       </w:r>
-      <w:proofErr w:type="spellStart"/>
       <w:r>
         <w:rPr>
           <w:rFonts w:ascii="Arial" w:hAnsi="Arial" w:cs="Arial"/>
@@ -4480,7 +4379,6 @@
         </w:rPr>
         <w:t>updatePoint</w:t>
       </w:r>
-      <w:proofErr w:type="spellEnd"/>
       <w:r>
         <w:rPr>
           <w:rFonts w:ascii="Arial" w:hAnsi="Arial" w:cs="Arial"/>
@@ -4744,79 +4642,7 @@
           <w:iCs/>
           <w:lang w:val="en-CA"/>
         </w:rPr>
-        <w:t>Differences between our A11 and A21 is that in A11, we put everything in the same class (GUI, logic, etc.) while in this A21, we separated classes depending on MVC Design Pattern (</w:t>
-      </w:r>
-      <w:proofErr w:type="spellStart"/>
-      <w:r>
-        <w:rPr>
-          <w:rFonts w:ascii="Arial" w:hAnsi="Arial" w:cs="Arial"/>
-          <w:iCs/>
-          <w:lang w:val="en-CA"/>
-        </w:rPr>
-        <w:t>GameView</w:t>
-      </w:r>
-      <w:proofErr w:type="spellEnd"/>
-      <w:r>
-        <w:rPr>
-          <w:rFonts w:ascii="Arial" w:hAnsi="Arial" w:cs="Arial"/>
-          <w:iCs/>
-          <w:lang w:val="en-CA"/>
-        </w:rPr>
-        <w:t xml:space="preserve">, </w:t>
-      </w:r>
-      <w:proofErr w:type="spellStart"/>
-      <w:r>
-        <w:rPr>
-          <w:rFonts w:ascii="Arial" w:hAnsi="Arial" w:cs="Arial"/>
-          <w:iCs/>
-          <w:lang w:val="en-CA"/>
-        </w:rPr>
-        <w:t>GameModel</w:t>
-      </w:r>
-      <w:proofErr w:type="spellEnd"/>
-      <w:r>
-        <w:rPr>
-          <w:rFonts w:ascii="Arial" w:hAnsi="Arial" w:cs="Arial"/>
-          <w:iCs/>
-          <w:lang w:val="en-CA"/>
-        </w:rPr>
-        <w:t xml:space="preserve">, </w:t>
-      </w:r>
-      <w:proofErr w:type="spellStart"/>
-      <w:r>
-        <w:rPr>
-          <w:rFonts w:ascii="Arial" w:hAnsi="Arial" w:cs="Arial"/>
-          <w:iCs/>
-          <w:lang w:val="en-CA"/>
-        </w:rPr>
-        <w:t>GameController</w:t>
-      </w:r>
-      <w:proofErr w:type="spellEnd"/>
-      <w:r>
-        <w:rPr>
-          <w:rFonts w:ascii="Arial" w:hAnsi="Arial" w:cs="Arial"/>
-          <w:iCs/>
-          <w:lang w:val="en-CA"/>
-        </w:rPr>
-        <w:t xml:space="preserve">, </w:t>
-      </w:r>
-      <w:proofErr w:type="spellStart"/>
-      <w:r>
-        <w:rPr>
-          <w:rFonts w:ascii="Arial" w:hAnsi="Arial" w:cs="Arial"/>
-          <w:iCs/>
-          <w:lang w:val="en-CA"/>
-        </w:rPr>
-        <w:t>GameApp</w:t>
-      </w:r>
-      <w:proofErr w:type="spellEnd"/>
-      <w:r>
-        <w:rPr>
-          <w:rFonts w:ascii="Arial" w:hAnsi="Arial" w:cs="Arial"/>
-          <w:iCs/>
-          <w:lang w:val="en-CA"/>
-        </w:rPr>
-        <w:t>)</w:t>
+        <w:t>Differences between our A11 and A21 is that in A11, we put everything in the same class (GUI, logic, etc.) while in this A21, we separated classes depending on MVC Design Pattern (GameView, GameModel, GameController, GameApp)</w:t>
       </w:r>
     </w:p>
     <w:p>
@@ -4841,79 +4667,7 @@
           <w:iCs/>
           <w:lang w:val="en-CA"/>
         </w:rPr>
-        <w:t>Differences between our A11 and A21 is that in A11, we put everything in the same class (GUI, logic, etc.) while in this A21, we separated classes depending on MVC Design Pattern (</w:t>
-      </w:r>
-      <w:proofErr w:type="spellStart"/>
-      <w:r>
-        <w:rPr>
-          <w:rFonts w:ascii="Arial" w:hAnsi="Arial" w:cs="Arial"/>
-          <w:iCs/>
-          <w:lang w:val="en-CA"/>
-        </w:rPr>
-        <w:t>GameView</w:t>
-      </w:r>
-      <w:proofErr w:type="spellEnd"/>
-      <w:r>
-        <w:rPr>
-          <w:rFonts w:ascii="Arial" w:hAnsi="Arial" w:cs="Arial"/>
-          <w:iCs/>
-          <w:lang w:val="en-CA"/>
-        </w:rPr>
-        <w:t xml:space="preserve">, </w:t>
-      </w:r>
-      <w:proofErr w:type="spellStart"/>
-      <w:r>
-        <w:rPr>
-          <w:rFonts w:ascii="Arial" w:hAnsi="Arial" w:cs="Arial"/>
-          <w:iCs/>
-          <w:lang w:val="en-CA"/>
-        </w:rPr>
-        <w:t>GameModel</w:t>
-      </w:r>
-      <w:proofErr w:type="spellEnd"/>
-      <w:r>
-        <w:rPr>
-          <w:rFonts w:ascii="Arial" w:hAnsi="Arial" w:cs="Arial"/>
-          <w:iCs/>
-          <w:lang w:val="en-CA"/>
-        </w:rPr>
-        <w:t xml:space="preserve">, </w:t>
-      </w:r>
-      <w:proofErr w:type="spellStart"/>
-      <w:r>
-        <w:rPr>
-          <w:rFonts w:ascii="Arial" w:hAnsi="Arial" w:cs="Arial"/>
-          <w:iCs/>
-          <w:lang w:val="en-CA"/>
-        </w:rPr>
-        <w:t>GameController</w:t>
-      </w:r>
-      <w:proofErr w:type="spellEnd"/>
-      <w:r>
-        <w:rPr>
-          <w:rFonts w:ascii="Arial" w:hAnsi="Arial" w:cs="Arial"/>
-          <w:iCs/>
-          <w:lang w:val="en-CA"/>
-        </w:rPr>
-        <w:t xml:space="preserve">, </w:t>
-      </w:r>
-      <w:proofErr w:type="spellStart"/>
-      <w:r>
-        <w:rPr>
-          <w:rFonts w:ascii="Arial" w:hAnsi="Arial" w:cs="Arial"/>
-          <w:iCs/>
-          <w:lang w:val="en-CA"/>
-        </w:rPr>
-        <w:t>GameApp</w:t>
-      </w:r>
-      <w:proofErr w:type="spellEnd"/>
-      <w:r>
-        <w:rPr>
-          <w:rFonts w:ascii="Arial" w:hAnsi="Arial" w:cs="Arial"/>
-          <w:iCs/>
-          <w:lang w:val="en-CA"/>
-        </w:rPr>
-        <w:t>)</w:t>
+        <w:t>We changed from menu tabs (JTabbedPane) to drop down menus (JMenuBar)</w:t>
       </w:r>
     </w:p>
     <w:p>
@@ -4938,67 +4692,7 @@
           <w:iCs/>
           <w:lang w:val="en-CA"/>
         </w:rPr>
-        <w:t>We changed from menu tabs</w:t>
-      </w:r>
-      <w:r>
-        <w:rPr>
-          <w:rFonts w:ascii="Arial" w:hAnsi="Arial" w:cs="Arial"/>
-          <w:iCs/>
-          <w:lang w:val="en-CA"/>
-        </w:rPr>
-        <w:t xml:space="preserve"> (</w:t>
-      </w:r>
-      <w:proofErr w:type="spellStart"/>
-      <w:r>
-        <w:rPr>
-          <w:rFonts w:ascii="Arial" w:hAnsi="Arial" w:cs="Arial"/>
-          <w:iCs/>
-          <w:lang w:val="en-CA"/>
-        </w:rPr>
-        <w:t>JTabbedPane</w:t>
-      </w:r>
-      <w:proofErr w:type="spellEnd"/>
-      <w:r>
-        <w:rPr>
-          <w:rFonts w:ascii="Arial" w:hAnsi="Arial" w:cs="Arial"/>
-          <w:iCs/>
-          <w:lang w:val="en-CA"/>
-        </w:rPr>
-        <w:t>)</w:t>
-      </w:r>
-      <w:r>
-        <w:rPr>
-          <w:rFonts w:ascii="Arial" w:hAnsi="Arial" w:cs="Arial"/>
-          <w:iCs/>
-          <w:lang w:val="en-CA"/>
-        </w:rPr>
-        <w:t xml:space="preserve"> to drop down menus</w:t>
-      </w:r>
-      <w:r>
-        <w:rPr>
-          <w:rFonts w:ascii="Arial" w:hAnsi="Arial" w:cs="Arial"/>
-          <w:iCs/>
-          <w:lang w:val="en-CA"/>
-        </w:rPr>
-        <w:t xml:space="preserve"> (</w:t>
-      </w:r>
-      <w:proofErr w:type="spellStart"/>
-      <w:r>
-        <w:rPr>
-          <w:rFonts w:ascii="Arial" w:hAnsi="Arial" w:cs="Arial"/>
-          <w:iCs/>
-          <w:lang w:val="en-CA"/>
-        </w:rPr>
-        <w:t>JMenuBar</w:t>
-      </w:r>
-      <w:proofErr w:type="spellEnd"/>
-      <w:r>
-        <w:rPr>
-          <w:rFonts w:ascii="Arial" w:hAnsi="Arial" w:cs="Arial"/>
-          <w:iCs/>
-          <w:lang w:val="en-CA"/>
-        </w:rPr>
-        <w:t>)</w:t>
+        <w:t>Added a splash screen at the start of the game for some seconds to display the Game image/icon</w:t>
       </w:r>
     </w:p>
     <w:p>
@@ -5023,7 +4717,7 @@
           <w:iCs/>
           <w:lang w:val="en-CA"/>
         </w:rPr>
-        <w:t>Added a splash screen at the start of the game for some seconds to display the Game image/icon</w:t>
+        <w:t>Adding a file browser to load and save configurations.</w:t>
       </w:r>
     </w:p>
     <w:p>
@@ -5048,7 +4742,34 @@
           <w:iCs/>
           <w:lang w:val="en-CA"/>
         </w:rPr>
-        <w:t>Adding a file browser to load and save configurations.</w:t>
+        <w:t>Changed the function panel to implement different JPanel for play mode and design mode</w:t>
+      </w:r>
+    </w:p>
+    <w:p>
+      <w:pPr>
+        <w:pStyle w:val="ListParagraph"/>
+        <w:widowControl/>
+        <w:numPr>
+          <w:ilvl w:val="2"/>
+          <w:numId w:val="2"/>
+        </w:numPr>
+        <w:spacing w:before="120" w:after="120"/>
+        <w:jc w:val="both"/>
+        <w:rPr>
+          <w:rFonts w:ascii="Arial" w:hAnsi="Arial" w:cs="Arial"/>
+          <w:i/>
+          <w:color w:val="C00000"/>
+          <w:lang w:val="en-CA"/>
+        </w:rPr>
+      </w:pPr>
+      <w:r>
+        <w:rPr>
+          <w:rFonts w:ascii="Arial" w:hAnsi="Arial" w:cs="Arial"/>
+          <w:i/>
+          <w:color w:val="C00000"/>
+          <w:lang w:val="en-CA"/>
+        </w:rPr>
+        <w:t>If so, explain why you need to do some adjustments.</w:t>
       </w:r>
     </w:p>
     <w:p>
@@ -5063,62 +4784,17 @@
         <w:jc w:val="both"/>
         <w:rPr>
           <w:rFonts w:ascii="Arial" w:hAnsi="Arial" w:cs="Arial"/>
-          <w:i/>
-          <w:lang w:val="en-CA"/>
-        </w:rPr>
-      </w:pPr>
-      <w:r>
-        <w:rPr>
-          <w:rFonts w:ascii="Arial" w:hAnsi="Arial" w:cs="Arial"/>
           <w:iCs/>
           <w:lang w:val="en-CA"/>
         </w:rPr>
-        <w:t xml:space="preserve">Changed the function panel to implement different </w:t>
-      </w:r>
-      <w:proofErr w:type="spellStart"/>
+      </w:pPr>
       <w:r>
         <w:rPr>
           <w:rFonts w:ascii="Arial" w:hAnsi="Arial" w:cs="Arial"/>
           <w:iCs/>
           <w:lang w:val="en-CA"/>
         </w:rPr>
-        <w:t>JPanel</w:t>
-      </w:r>
-      <w:proofErr w:type="spellEnd"/>
-      <w:r>
-        <w:rPr>
-          <w:rFonts w:ascii="Arial" w:hAnsi="Arial" w:cs="Arial"/>
-          <w:iCs/>
-          <w:lang w:val="en-CA"/>
-        </w:rPr>
-        <w:t xml:space="preserve"> for play mode and design mode</w:t>
-      </w:r>
-    </w:p>
-    <w:p>
-      <w:pPr>
-        <w:pStyle w:val="ListParagraph"/>
-        <w:widowControl/>
-        <w:numPr>
-          <w:ilvl w:val="2"/>
-          <w:numId w:val="2"/>
-        </w:numPr>
-        <w:spacing w:before="120" w:after="120"/>
-        <w:jc w:val="both"/>
-        <w:rPr>
-          <w:rFonts w:ascii="Arial" w:hAnsi="Arial" w:cs="Arial"/>
-          <w:i/>
-          <w:color w:val="C00000"/>
-          <w:lang w:val="en-CA"/>
-        </w:rPr>
-      </w:pPr>
-      <w:r>
-        <w:rPr>
-          <w:rFonts w:ascii="Arial" w:hAnsi="Arial" w:cs="Arial"/>
-          <w:i/>
-          <w:color w:val="C00000"/>
-          <w:lang w:val="en-CA"/>
-        </w:rPr>
-        <w:t>If so, explain why you need to do some adjustments.</w:t>
+        <w:t>We need to make some adjustments because it will bring clarification to our codes, easy to maintain and reuse in the future.</w:t>
       </w:r>
     </w:p>
     <w:p>
@@ -5143,7 +4819,15 @@
           <w:iCs/>
           <w:lang w:val="en-CA"/>
         </w:rPr>
-        <w:t>We need to make some adjustments because it will bring clarification to our codes, easy to maintain and reuse in the future.</w:t>
+        <w:t>We</w:t>
+      </w:r>
+      <w:r>
+        <w:rPr>
+          <w:rFonts w:ascii="Arial" w:hAnsi="Arial" w:cs="Arial"/>
+          <w:iCs/>
+          <w:lang w:val="en-CA"/>
+        </w:rPr>
+        <w:t xml:space="preserve"> need to include menu because I want to provide different access to different functionalities</w:t>
       </w:r>
     </w:p>
     <w:p>
@@ -5168,7 +4852,37 @@
           <w:iCs/>
           <w:lang w:val="en-CA"/>
         </w:rPr>
-        <w:t>I need to include menu because I want to provide different access to different functionalities</w:t>
+        <w:t>We</w:t>
+      </w:r>
+      <w:r>
+        <w:rPr>
+          <w:rFonts w:ascii="Arial" w:hAnsi="Arial" w:cs="Arial"/>
+          <w:iCs/>
+          <w:lang w:val="en-CA"/>
+        </w:rPr>
+        <w:t xml:space="preserve"> need to use Color because I need accessibility that I can provide for the users</w:t>
+      </w:r>
+    </w:p>
+    <w:p>
+      <w:pPr>
+        <w:pStyle w:val="ListParagraph"/>
+        <w:widowControl/>
+        <w:spacing w:before="120" w:after="120"/>
+        <w:ind w:left="1440"/>
+        <w:jc w:val="both"/>
+        <w:rPr>
+          <w:rFonts w:ascii="Arial" w:hAnsi="Arial" w:cs="Arial"/>
+          <w:iCs/>
+          <w:lang w:val="en-CA"/>
+        </w:rPr>
+      </w:pPr>
+      <w:r>
+        <w:rPr>
+          <w:rFonts w:ascii="Arial" w:hAnsi="Arial" w:cs="Arial"/>
+          <w:iCs/>
+          <w:lang w:val="en-CA"/>
+        </w:rPr>
+        <w:t>We changed the design and added classes to make a more object-oriented approach to the code</w:t>
       </w:r>
     </w:p>
     <w:p>
@@ -5193,152 +4907,7 @@
           <w:iCs/>
           <w:lang w:val="en-CA"/>
         </w:rPr>
-        <w:t>I need to use Color because I need accessibility that I can provide for the users</w:t>
-      </w:r>
-    </w:p>
-    <w:p>
-      <w:pPr>
-        <w:pStyle w:val="ListParagraph"/>
-        <w:widowControl/>
-        <w:spacing w:before="120" w:after="120"/>
-        <w:ind w:left="1440"/>
-        <w:jc w:val="both"/>
-        <w:rPr>
-          <w:rFonts w:ascii="Arial" w:hAnsi="Arial" w:cs="Arial"/>
-          <w:iCs/>
-          <w:lang w:val="en-CA"/>
-        </w:rPr>
-      </w:pPr>
-      <w:r>
-        <w:rPr>
-          <w:rFonts w:ascii="Arial" w:hAnsi="Arial" w:cs="Arial"/>
-          <w:iCs/>
-          <w:lang w:val="en-CA"/>
-        </w:rPr>
-        <w:t xml:space="preserve">We changed the design and added classes to make a more </w:t>
-      </w:r>
-      <w:r>
-        <w:rPr>
-          <w:rFonts w:ascii="Arial" w:hAnsi="Arial" w:cs="Arial"/>
-          <w:iCs/>
-          <w:lang w:val="en-CA"/>
-        </w:rPr>
-        <w:t>object-oriented</w:t>
-      </w:r>
-      <w:r>
-        <w:rPr>
-          <w:rFonts w:ascii="Arial" w:hAnsi="Arial" w:cs="Arial"/>
-          <w:iCs/>
-          <w:lang w:val="en-CA"/>
-        </w:rPr>
-        <w:t xml:space="preserve"> approach to the code</w:t>
-      </w:r>
-    </w:p>
-    <w:p>
-      <w:pPr>
-        <w:pStyle w:val="ListParagraph"/>
-        <w:widowControl/>
-        <w:numPr>
-          <w:ilvl w:val="0"/>
-          <w:numId w:val="6"/>
-        </w:numPr>
-        <w:spacing w:before="120" w:after="120"/>
-        <w:jc w:val="both"/>
-        <w:rPr>
-          <w:rFonts w:ascii="Arial" w:hAnsi="Arial" w:cs="Arial"/>
-          <w:iCs/>
-          <w:lang w:val="en-CA"/>
-        </w:rPr>
-      </w:pPr>
-      <w:r>
-        <w:rPr>
-          <w:rFonts w:ascii="Arial" w:hAnsi="Arial" w:cs="Arial"/>
-          <w:iCs/>
-          <w:lang w:val="en-CA"/>
-        </w:rPr>
-        <w:t xml:space="preserve">We changed from tab panes to </w:t>
-      </w:r>
-      <w:proofErr w:type="spellStart"/>
-      <w:r>
-        <w:rPr>
-          <w:rFonts w:ascii="Arial" w:hAnsi="Arial" w:cs="Arial"/>
-          <w:iCs/>
-          <w:lang w:val="en-CA"/>
-        </w:rPr>
-        <w:t>JMenu</w:t>
-      </w:r>
-      <w:r>
-        <w:rPr>
-          <w:rFonts w:ascii="Arial" w:hAnsi="Arial" w:cs="Arial"/>
-          <w:iCs/>
-          <w:lang w:val="en-CA"/>
-        </w:rPr>
-        <w:t>Bar</w:t>
-      </w:r>
-      <w:proofErr w:type="spellEnd"/>
-      <w:r>
-        <w:rPr>
-          <w:rFonts w:ascii="Arial" w:hAnsi="Arial" w:cs="Arial"/>
-          <w:iCs/>
-          <w:lang w:val="en-CA"/>
-        </w:rPr>
-        <w:t xml:space="preserve"> </w:t>
-      </w:r>
-      <w:r>
-        <w:rPr>
-          <w:rFonts w:ascii="Arial" w:hAnsi="Arial" w:cs="Arial"/>
-          <w:iCs/>
-          <w:lang w:val="en-CA"/>
-        </w:rPr>
-        <w:t xml:space="preserve">to have access to a </w:t>
-      </w:r>
-      <w:r>
-        <w:rPr>
-          <w:rFonts w:ascii="Arial" w:hAnsi="Arial" w:cs="Arial"/>
-          <w:iCs/>
-          <w:lang w:val="en-CA"/>
-        </w:rPr>
-        <w:t>drop-down</w:t>
-      </w:r>
-      <w:r>
-        <w:rPr>
-          <w:rFonts w:ascii="Arial" w:hAnsi="Arial" w:cs="Arial"/>
-          <w:iCs/>
-          <w:lang w:val="en-CA"/>
-        </w:rPr>
-        <w:t xml:space="preserve"> menu to provide different access to different functionalities. (</w:t>
-      </w:r>
-      <w:r>
-        <w:rPr>
-          <w:rFonts w:ascii="Arial" w:hAnsi="Arial" w:cs="Arial"/>
-          <w:iCs/>
-          <w:lang w:val="en-CA"/>
-        </w:rPr>
-        <w:t>Ex:</w:t>
-      </w:r>
-      <w:r>
-        <w:rPr>
-          <w:rFonts w:ascii="Arial" w:hAnsi="Arial" w:cs="Arial"/>
-          <w:iCs/>
-          <w:lang w:val="en-CA"/>
-        </w:rPr>
-        <w:t xml:space="preserve"> Game menu -&gt;  exit, new game, settings</w:t>
-      </w:r>
-      <w:r>
-        <w:rPr>
-          <w:rFonts w:ascii="Arial" w:hAnsi="Arial" w:cs="Arial"/>
-          <w:iCs/>
-          <w:lang w:val="en-CA"/>
-        </w:rPr>
-        <w:t>;</w:t>
-      </w:r>
-      <w:r>
-        <w:rPr>
-          <w:rFonts w:ascii="Arial" w:hAnsi="Arial" w:cs="Arial"/>
-          <w:iCs/>
-          <w:lang w:val="en-CA"/>
-        </w:rPr>
-        <w:t xml:space="preserve"> Help menu -&gt; about, colors)</w:t>
+        <w:t>We changed from tab panes to JMenuBar to have access to a drop-down menu to provide different access to different functionalities. (Ex: Game menu -&gt;  exit, new game, settings; Help menu -&gt; about, colors)</w:t>
       </w:r>
     </w:p>
     <w:p>
@@ -5737,42 +5306,21 @@
           <w:rFonts w:ascii="Arial" w:hAnsi="Arial" w:cs="Arial"/>
           <w:iCs/>
         </w:rPr>
-        <w:t>n my game panel which contains my menu for functionalities and grids for buttons</w:t>
+        <w:t xml:space="preserve">n my game panel which contains my menu for functionalities and grids for buttons, </w:t>
       </w:r>
       <w:r>
         <w:rPr>
           <w:rFonts w:ascii="Arial" w:hAnsi="Arial" w:cs="Arial"/>
           <w:iCs/>
         </w:rPr>
-        <w:t xml:space="preserve">, </w:t>
+        <w:t>both</w:t>
       </w:r>
       <w:r>
         <w:rPr>
           <w:rFonts w:ascii="Arial" w:hAnsi="Arial" w:cs="Arial"/>
           <w:iCs/>
         </w:rPr>
-        <w:t>both</w:t>
-      </w:r>
-      <w:r>
-        <w:rPr>
-          <w:rFonts w:ascii="Arial" w:hAnsi="Arial" w:cs="Arial"/>
-          <w:iCs/>
-        </w:rPr>
-        <w:t xml:space="preserve"> communicate with each other to change accordingly, specifically, grids will change depending on the state of function panel. In this case, grids panel is interested in the state that function panels might change. Observer DP can help grids panel to register its components to Interface of its Subject (which is function panels) in case if any components in function panels change, grid can change as well. </w:t>
-      </w:r>
-      <w:r>
-        <w:rPr>
-          <w:rFonts w:ascii="Arial" w:hAnsi="Arial" w:cs="Arial"/>
-          <w:iCs/>
-        </w:rPr>
-        <w:t xml:space="preserve">This DP could be recommended because this game functionalities surrounds these two panels and their communication. </w:t>
-      </w:r>
-      <w:r>
-        <w:rPr>
-          <w:rFonts w:ascii="Arial" w:hAnsi="Arial" w:cs="Arial"/>
-          <w:iCs/>
-        </w:rPr>
-        <w:t>Creating interfaces that can communicate between the two without calling the other immediately can help the process to be more effective.</w:t>
+        <w:t xml:space="preserve"> communicate with each other to change accordingly, specifically, grids will change depending on the state of function panel. In this case, grids panel is interested in the state that function panels might change. Observer DP can help grids panel to register its components to Interface of its Subject (which is function panels) in case if any components in function panels change, grid can change as well. This DP could be recommended because this game functionalities surrounds these two panels and their communication. Creating interfaces that can communicate between the two without calling the other immediately can help the process to be more effective.</w:t>
       </w:r>
     </w:p>
     <w:p>
@@ -5823,16 +5371,8 @@
           <w:rPr>
             <w:rStyle w:val="Hyperlink"/>
           </w:rPr>
-          <w:t xml:space="preserve">Observer Design Pattern in Java | </w:t>
+          <w:t>Observer Design Pattern in Java | DigitalOcean</w:t>
         </w:r>
-        <w:proofErr w:type="spellStart"/>
-        <w:r>
-          <w:rPr>
-            <w:rStyle w:val="Hyperlink"/>
-          </w:rPr>
-          <w:t>DigitalOcean</w:t>
-        </w:r>
-        <w:proofErr w:type="spellEnd"/>
       </w:hyperlink>
     </w:p>
     <w:p>
@@ -7582,6 +7122,7 @@
   <w:style w:type="character" w:default="1" w:styleId="DefaultParagraphFont">
     <w:name w:val="Default Paragraph Font"/>
     <w:uiPriority w:val="1"/>
+    <w:semiHidden/>
     <w:unhideWhenUsed/>
   </w:style>
   <w:style w:type="table" w:default="1" w:styleId="TableNormal">

</xml_diff>